<commit_message>
Update code of training
</commit_message>
<xml_diff>
--- a/documentation/Understanding-Background(Problem#1).docx
+++ b/documentation/Understanding-Background(Problem#1).docx
@@ -18,10 +18,23 @@
           <w:b/>
           <w:bCs/>
           <w:color w:val="212529"/>
+          <w:sz w:val="28"/>
+          <w:szCs w:val="28"/>
           <w:shd w:val="clear" w:color="auto" w:fill="FFFFFF"/>
           <w:lang w:val="en-US"/>
         </w:rPr>
         <w:t>Autodesk (Technical Problem #1):</w:t>
+      </w:r>
+      <w:r>
+        <w:rPr>
+          <w:rFonts w:cstheme="minorHAnsi"/>
+          <w:color w:val="212529"/>
+          <w:sz w:val="28"/>
+          <w:szCs w:val="28"/>
+          <w:shd w:val="clear" w:color="auto" w:fill="FFFFFF"/>
+          <w:lang w:val="en-US"/>
+        </w:rPr>
+        <w:t xml:space="preserve"> </w:t>
       </w:r>
       <w:r>
         <w:rPr>
@@ -30,7 +43,7 @@
           <w:shd w:val="clear" w:color="auto" w:fill="FFFFFF"/>
           <w:lang w:val="en-US"/>
         </w:rPr>
-        <w:t xml:space="preserve"> In the world of CAD design, well-established best practices guide the creation of intricate models. However, the process of </w:t>
+        <w:t xml:space="preserve">In the world of CAD design, well-established best practices guide the creation of intricate models. However, the process of </w:t>
       </w:r>
       <w:r>
         <w:rPr>
@@ -614,6 +627,7 @@
     </w:p>
     <w:p>
       <w:pPr>
+        <w:spacing w:after="120" w:line="240" w:lineRule="auto"/>
         <w:jc w:val="both"/>
         <w:rPr>
           <w:lang w:val="en-US"/>
@@ -643,6 +657,7 @@
     </w:p>
     <w:p>
       <w:pPr>
+        <w:spacing w:after="120" w:line="240" w:lineRule="auto"/>
         <w:jc w:val="both"/>
         <w:rPr>
           <w:lang w:val="en-US"/>
@@ -661,16 +676,7 @@
           <w:color w:val="FF0000"/>
           <w:lang w:val="en-US"/>
         </w:rPr>
-        <w:t>D</w:t>
-      </w:r>
-      <w:r>
-        <w:rPr>
-          <w:i/>
-          <w:iCs/>
-          <w:color w:val="FF0000"/>
-          <w:lang w:val="en-US"/>
-        </w:rPr>
-        <w:t>efine features</w:t>
+        <w:t>Define features</w:t>
       </w:r>
       <w:r>
         <w:rPr>
@@ -1238,14 +1244,6 @@
           <w:lang w:val="en-US"/>
         </w:rPr>
       </w:pPr>
-    </w:p>
-    <w:p>
-      <w:pPr>
-        <w:jc w:val="both"/>
-        <w:rPr>
-          <w:lang w:val="en-US"/>
-        </w:rPr>
-      </w:pPr>
       <w:r>
         <w:rPr>
           <w:b/>
@@ -1254,7 +1252,6 @@
           <w:u w:val="single"/>
           <w:lang w:val="en-US"/>
         </w:rPr>
-        <w:lastRenderedPageBreak/>
         <w:t>2. Model Development:</w:t>
       </w:r>
       <w:r>
@@ -1270,14 +1267,6 @@
         </w:rPr>
         <w:t>Allocate time for model choice, training, validation, and refinement.</w:t>
       </w:r>
-    </w:p>
-    <w:p>
-      <w:pPr>
-        <w:jc w:val="both"/>
-        <w:rPr>
-          <w:lang w:val="en-US"/>
-        </w:rPr>
-      </w:pPr>
     </w:p>
     <w:p>
       <w:pPr>
@@ -1294,22 +1283,15 @@
           <w:u w:val="single"/>
           <w:lang w:val="en-US"/>
         </w:rPr>
+        <w:lastRenderedPageBreak/>
         <w:t>3. Tool Development</w:t>
       </w:r>
       <w:r>
         <w:rPr>
           <w:lang w:val="en-US"/>
         </w:rPr>
-        <w:t>: Parallelly, start working on the tool or interface where the model will be integrated.</w:t>
-      </w:r>
-    </w:p>
-    <w:p>
-      <w:pPr>
-        <w:jc w:val="both"/>
-        <w:rPr>
-          <w:lang w:val="en-US"/>
-        </w:rPr>
-      </w:pPr>
+        <w:t>: Parallelly, start working on the tool or interface where the model will be integrated</w:t>
+      </w:r>
     </w:p>
     <w:p>
       <w:pPr>
@@ -1342,14 +1324,6 @@
           <w:lang w:val="en-US"/>
         </w:rPr>
       </w:pPr>
-    </w:p>
-    <w:p>
-      <w:pPr>
-        <w:jc w:val="both"/>
-        <w:rPr>
-          <w:lang w:val="en-US"/>
-        </w:rPr>
-      </w:pPr>
       <w:r>
         <w:rPr>
           <w:b/>
@@ -1373,6 +1347,1432 @@
         <w:rPr>
           <w:lang w:val="en-US"/>
         </w:rPr>
+      </w:pPr>
+    </w:p>
+    <w:p>
+      <w:pPr>
+        <w:jc w:val="both"/>
+        <w:rPr>
+          <w:lang w:val="en-US"/>
+        </w:rPr>
+      </w:pPr>
+      <w:r>
+        <w:rPr>
+          <w:b/>
+          <w:bCs/>
+          <w:sz w:val="28"/>
+          <w:szCs w:val="28"/>
+          <w:lang w:val="en-US"/>
+        </w:rPr>
+        <w:t>Analysis of the JSON file</w:t>
+      </w:r>
+      <w:r>
+        <w:rPr>
+          <w:lang w:val="en-US"/>
+        </w:rPr>
+        <w:t>:</w:t>
+      </w:r>
+    </w:p>
+    <w:p>
+      <w:pPr>
+        <w:numPr>
+          <w:ilvl w:val="0"/>
+          <w:numId w:val="2"/>
+        </w:numPr>
+        <w:tabs>
+          <w:tab w:val="num" w:pos="720"/>
+        </w:tabs>
+        <w:jc w:val="both"/>
+      </w:pPr>
+      <w:r>
+        <w:rPr>
+          <w:b/>
+          <w:bCs/>
+        </w:rPr>
+        <w:t>tree</w:t>
+      </w:r>
+      <w:r>
+        <w:t>: This might represent the hierarchical structure of the assembly.</w:t>
+      </w:r>
+    </w:p>
+    <w:p>
+      <w:pPr>
+        <w:numPr>
+          <w:ilvl w:val="0"/>
+          <w:numId w:val="2"/>
+        </w:numPr>
+        <w:tabs>
+          <w:tab w:val="num" w:pos="720"/>
+        </w:tabs>
+        <w:jc w:val="both"/>
+      </w:pPr>
+      <w:r>
+        <w:rPr>
+          <w:b/>
+          <w:bCs/>
+        </w:rPr>
+        <w:t>root</w:t>
+      </w:r>
+      <w:r>
+        <w:t>: This could refer to the root or primary component of the assembly.</w:t>
+      </w:r>
+    </w:p>
+    <w:p>
+      <w:pPr>
+        <w:numPr>
+          <w:ilvl w:val="0"/>
+          <w:numId w:val="2"/>
+        </w:numPr>
+        <w:tabs>
+          <w:tab w:val="num" w:pos="720"/>
+        </w:tabs>
+        <w:jc w:val="both"/>
+      </w:pPr>
+      <w:r>
+        <w:rPr>
+          <w:b/>
+          <w:bCs/>
+        </w:rPr>
+        <w:t>occurrences</w:t>
+      </w:r>
+      <w:r>
+        <w:t>: These might be instances or occurrences of parts/components within the assembly.</w:t>
+      </w:r>
+    </w:p>
+    <w:p>
+      <w:pPr>
+        <w:numPr>
+          <w:ilvl w:val="0"/>
+          <w:numId w:val="2"/>
+        </w:numPr>
+        <w:tabs>
+          <w:tab w:val="num" w:pos="720"/>
+        </w:tabs>
+        <w:jc w:val="both"/>
+      </w:pPr>
+      <w:r>
+        <w:rPr>
+          <w:b/>
+          <w:bCs/>
+        </w:rPr>
+        <w:t>components</w:t>
+      </w:r>
+      <w:r>
+        <w:t>: These are likely the individual parts or components that make up the assembly.</w:t>
+      </w:r>
+    </w:p>
+    <w:p>
+      <w:pPr>
+        <w:numPr>
+          <w:ilvl w:val="0"/>
+          <w:numId w:val="2"/>
+        </w:numPr>
+        <w:tabs>
+          <w:tab w:val="num" w:pos="720"/>
+        </w:tabs>
+        <w:jc w:val="both"/>
+      </w:pPr>
+      <w:r>
+        <w:rPr>
+          <w:b/>
+          <w:bCs/>
+        </w:rPr>
+        <w:t>bodies</w:t>
+      </w:r>
+      <w:r>
+        <w:t>: These might be individual geometric bodies that make up the components.</w:t>
+      </w:r>
+    </w:p>
+    <w:p>
+      <w:pPr>
+        <w:numPr>
+          <w:ilvl w:val="0"/>
+          <w:numId w:val="2"/>
+        </w:numPr>
+        <w:tabs>
+          <w:tab w:val="num" w:pos="720"/>
+        </w:tabs>
+        <w:jc w:val="both"/>
+      </w:pPr>
+      <w:r>
+        <w:rPr>
+          <w:b/>
+          <w:bCs/>
+        </w:rPr>
+        <w:t>contacts</w:t>
+      </w:r>
+      <w:r>
+        <w:t>: This could represent contact points or areas between different components or bodies.</w:t>
+      </w:r>
+    </w:p>
+    <w:p>
+      <w:pPr>
+        <w:numPr>
+          <w:ilvl w:val="0"/>
+          <w:numId w:val="2"/>
+        </w:numPr>
+        <w:tabs>
+          <w:tab w:val="num" w:pos="720"/>
+        </w:tabs>
+        <w:jc w:val="both"/>
+      </w:pPr>
+      <w:r>
+        <w:rPr>
+          <w:b/>
+          <w:bCs/>
+        </w:rPr>
+        <w:t>holes</w:t>
+      </w:r>
+      <w:r>
+        <w:t>: This might refer to any holes or openings in the components.</w:t>
+      </w:r>
+    </w:p>
+    <w:p>
+      <w:pPr>
+        <w:numPr>
+          <w:ilvl w:val="0"/>
+          <w:numId w:val="2"/>
+        </w:numPr>
+        <w:tabs>
+          <w:tab w:val="num" w:pos="720"/>
+        </w:tabs>
+        <w:jc w:val="both"/>
+      </w:pPr>
+      <w:r>
+        <w:rPr>
+          <w:b/>
+          <w:bCs/>
+        </w:rPr>
+        <w:t>properties</w:t>
+      </w:r>
+      <w:r>
+        <w:t>: These are likely physical properties or characteristics of the components or bodies.</w:t>
+      </w:r>
+    </w:p>
+    <w:p>
+      <w:pPr>
+        <w:jc w:val="both"/>
+      </w:pPr>
+    </w:p>
+    <w:p>
+      <w:pPr>
+        <w:jc w:val="both"/>
+        <w:rPr>
+          <w:sz w:val="28"/>
+          <w:szCs w:val="28"/>
+        </w:rPr>
+      </w:pPr>
+      <w:r>
+        <w:rPr>
+          <w:sz w:val="28"/>
+          <w:szCs w:val="28"/>
+        </w:rPr>
+        <w:t xml:space="preserve">For </w:t>
+      </w:r>
+      <w:r>
+        <w:rPr>
+          <w:b/>
+          <w:bCs/>
+          <w:sz w:val="28"/>
+          <w:szCs w:val="28"/>
+        </w:rPr>
+        <w:t>bodies</w:t>
+      </w:r>
+      <w:r>
+        <w:rPr>
+          <w:sz w:val="28"/>
+          <w:szCs w:val="28"/>
+        </w:rPr>
+        <w:t>:</w:t>
+      </w:r>
+    </w:p>
+    <w:p>
+      <w:pPr>
+        <w:numPr>
+          <w:ilvl w:val="0"/>
+          <w:numId w:val="3"/>
+        </w:numPr>
+        <w:jc w:val="both"/>
+      </w:pPr>
+      <w:r>
+        <w:t>The keys seem to be unique identifiers (UUIDs) for each body.</w:t>
+      </w:r>
+    </w:p>
+    <w:p>
+      <w:pPr>
+        <w:jc w:val="both"/>
+        <w:rPr>
+          <w:sz w:val="28"/>
+          <w:szCs w:val="28"/>
+        </w:rPr>
+      </w:pPr>
+      <w:r>
+        <w:rPr>
+          <w:sz w:val="28"/>
+          <w:szCs w:val="28"/>
+        </w:rPr>
+        <w:t xml:space="preserve">For </w:t>
+      </w:r>
+      <w:r>
+        <w:rPr>
+          <w:b/>
+          <w:bCs/>
+          <w:sz w:val="28"/>
+          <w:szCs w:val="28"/>
+        </w:rPr>
+        <w:t>properties</w:t>
+      </w:r>
+      <w:r>
+        <w:rPr>
+          <w:sz w:val="28"/>
+          <w:szCs w:val="28"/>
+        </w:rPr>
+        <w:t>:</w:t>
+      </w:r>
+    </w:p>
+    <w:p>
+      <w:pPr>
+        <w:numPr>
+          <w:ilvl w:val="0"/>
+          <w:numId w:val="4"/>
+        </w:numPr>
+        <w:jc w:val="both"/>
+      </w:pPr>
+      <w:r>
+        <w:t>The keys include potentially useful features for our task, such as:</w:t>
+      </w:r>
+    </w:p>
+    <w:p>
+      <w:pPr>
+        <w:numPr>
+          <w:ilvl w:val="1"/>
+          <w:numId w:val="4"/>
+        </w:numPr>
+        <w:spacing w:after="0" w:line="240" w:lineRule="auto"/>
+        <w:ind w:left="1434" w:hanging="357"/>
+        <w:jc w:val="both"/>
+      </w:pPr>
+      <w:r>
+        <w:rPr>
+          <w:b/>
+          <w:bCs/>
+        </w:rPr>
+        <w:t>name</w:t>
+      </w:r>
+    </w:p>
+    <w:p>
+      <w:pPr>
+        <w:numPr>
+          <w:ilvl w:val="1"/>
+          <w:numId w:val="4"/>
+        </w:numPr>
+        <w:spacing w:after="0" w:line="240" w:lineRule="auto"/>
+        <w:ind w:left="1434" w:hanging="357"/>
+        <w:jc w:val="both"/>
+      </w:pPr>
+      <w:r>
+        <w:rPr>
+          <w:b/>
+          <w:bCs/>
+        </w:rPr>
+        <w:t>bounding_box</w:t>
+      </w:r>
+    </w:p>
+    <w:p>
+      <w:pPr>
+        <w:numPr>
+          <w:ilvl w:val="1"/>
+          <w:numId w:val="4"/>
+        </w:numPr>
+        <w:spacing w:after="0" w:line="240" w:lineRule="auto"/>
+        <w:ind w:left="1434" w:hanging="357"/>
+        <w:jc w:val="both"/>
+      </w:pPr>
+      <w:proofErr w:type="spellStart"/>
+      <w:r>
+        <w:rPr>
+          <w:b/>
+          <w:bCs/>
+        </w:rPr>
+        <w:t>vertex_count</w:t>
+      </w:r>
+      <w:proofErr w:type="spellEnd"/>
+    </w:p>
+    <w:p>
+      <w:pPr>
+        <w:numPr>
+          <w:ilvl w:val="1"/>
+          <w:numId w:val="4"/>
+        </w:numPr>
+        <w:spacing w:after="0" w:line="240" w:lineRule="auto"/>
+        <w:ind w:left="1434" w:hanging="357"/>
+        <w:jc w:val="both"/>
+      </w:pPr>
+      <w:proofErr w:type="spellStart"/>
+      <w:r>
+        <w:rPr>
+          <w:b/>
+          <w:bCs/>
+        </w:rPr>
+        <w:t>edge_count</w:t>
+      </w:r>
+      <w:proofErr w:type="spellEnd"/>
+    </w:p>
+    <w:p>
+      <w:pPr>
+        <w:numPr>
+          <w:ilvl w:val="1"/>
+          <w:numId w:val="4"/>
+        </w:numPr>
+        <w:spacing w:after="0" w:line="240" w:lineRule="auto"/>
+        <w:ind w:left="1434" w:hanging="357"/>
+        <w:jc w:val="both"/>
+      </w:pPr>
+      <w:proofErr w:type="spellStart"/>
+      <w:r>
+        <w:rPr>
+          <w:b/>
+          <w:bCs/>
+        </w:rPr>
+        <w:t>face_count</w:t>
+      </w:r>
+      <w:proofErr w:type="spellEnd"/>
+    </w:p>
+    <w:p>
+      <w:pPr>
+        <w:numPr>
+          <w:ilvl w:val="1"/>
+          <w:numId w:val="4"/>
+        </w:numPr>
+        <w:spacing w:after="0" w:line="240" w:lineRule="auto"/>
+        <w:ind w:left="1434" w:hanging="357"/>
+        <w:jc w:val="both"/>
+      </w:pPr>
+      <w:proofErr w:type="spellStart"/>
+      <w:r>
+        <w:rPr>
+          <w:b/>
+          <w:bCs/>
+        </w:rPr>
+        <w:t>loop_count</w:t>
+      </w:r>
+      <w:proofErr w:type="spellEnd"/>
+    </w:p>
+    <w:p>
+      <w:pPr>
+        <w:numPr>
+          <w:ilvl w:val="1"/>
+          <w:numId w:val="4"/>
+        </w:numPr>
+        <w:spacing w:after="0" w:line="240" w:lineRule="auto"/>
+        <w:ind w:left="1434" w:hanging="357"/>
+        <w:jc w:val="both"/>
+      </w:pPr>
+      <w:proofErr w:type="spellStart"/>
+      <w:r>
+        <w:rPr>
+          <w:b/>
+          <w:bCs/>
+        </w:rPr>
+        <w:t>shell_count</w:t>
+      </w:r>
+      <w:proofErr w:type="spellEnd"/>
+    </w:p>
+    <w:p>
+      <w:pPr>
+        <w:numPr>
+          <w:ilvl w:val="1"/>
+          <w:numId w:val="4"/>
+        </w:numPr>
+        <w:spacing w:after="0" w:line="240" w:lineRule="auto"/>
+        <w:ind w:left="1434" w:hanging="357"/>
+        <w:jc w:val="both"/>
+      </w:pPr>
+      <w:proofErr w:type="spellStart"/>
+      <w:r>
+        <w:rPr>
+          <w:b/>
+          <w:bCs/>
+        </w:rPr>
+        <w:t>body_count</w:t>
+      </w:r>
+      <w:proofErr w:type="spellEnd"/>
+    </w:p>
+    <w:p>
+      <w:pPr>
+        <w:numPr>
+          <w:ilvl w:val="1"/>
+          <w:numId w:val="4"/>
+        </w:numPr>
+        <w:spacing w:after="0" w:line="240" w:lineRule="auto"/>
+        <w:ind w:left="1434" w:hanging="357"/>
+        <w:jc w:val="both"/>
+      </w:pPr>
+      <w:r>
+        <w:rPr>
+          <w:b/>
+          <w:bCs/>
+        </w:rPr>
+        <w:t>area</w:t>
+      </w:r>
+    </w:p>
+    <w:p>
+      <w:pPr>
+        <w:numPr>
+          <w:ilvl w:val="1"/>
+          <w:numId w:val="4"/>
+        </w:numPr>
+        <w:spacing w:after="0" w:line="240" w:lineRule="auto"/>
+        <w:ind w:left="1434" w:hanging="357"/>
+        <w:jc w:val="both"/>
+      </w:pPr>
+      <w:r>
+        <w:rPr>
+          <w:b/>
+          <w:bCs/>
+        </w:rPr>
+        <w:t>volume</w:t>
+      </w:r>
+    </w:p>
+    <w:p>
+      <w:pPr>
+        <w:numPr>
+          <w:ilvl w:val="1"/>
+          <w:numId w:val="4"/>
+        </w:numPr>
+        <w:spacing w:after="0" w:line="240" w:lineRule="auto"/>
+        <w:ind w:left="1434" w:hanging="357"/>
+        <w:jc w:val="both"/>
+      </w:pPr>
+      <w:r>
+        <w:rPr>
+          <w:b/>
+          <w:bCs/>
+        </w:rPr>
+        <w:t>density</w:t>
+      </w:r>
+    </w:p>
+    <w:p>
+      <w:pPr>
+        <w:numPr>
+          <w:ilvl w:val="1"/>
+          <w:numId w:val="4"/>
+        </w:numPr>
+        <w:spacing w:after="0" w:line="240" w:lineRule="auto"/>
+        <w:ind w:left="1434" w:hanging="357"/>
+        <w:jc w:val="both"/>
+      </w:pPr>
+      <w:r>
+        <w:rPr>
+          <w:b/>
+          <w:bCs/>
+        </w:rPr>
+        <w:t>mass</w:t>
+      </w:r>
+    </w:p>
+    <w:p>
+      <w:pPr>
+        <w:numPr>
+          <w:ilvl w:val="1"/>
+          <w:numId w:val="4"/>
+        </w:numPr>
+        <w:spacing w:after="0" w:line="240" w:lineRule="auto"/>
+        <w:ind w:left="1434" w:hanging="357"/>
+        <w:jc w:val="both"/>
+      </w:pPr>
+      <w:r>
+        <w:rPr>
+          <w:b/>
+          <w:bCs/>
+        </w:rPr>
+        <w:t>center_of_mass</w:t>
+      </w:r>
+    </w:p>
+    <w:p>
+      <w:pPr>
+        <w:numPr>
+          <w:ilvl w:val="1"/>
+          <w:numId w:val="4"/>
+        </w:numPr>
+        <w:spacing w:after="0" w:line="240" w:lineRule="auto"/>
+        <w:ind w:left="1434" w:hanging="357"/>
+        <w:jc w:val="both"/>
+      </w:pPr>
+      <w:proofErr w:type="spellStart"/>
+      <w:r>
+        <w:rPr>
+          <w:b/>
+          <w:bCs/>
+        </w:rPr>
+        <w:t>principal_axes</w:t>
+      </w:r>
+      <w:proofErr w:type="spellEnd"/>
+    </w:p>
+    <w:p>
+      <w:pPr>
+        <w:numPr>
+          <w:ilvl w:val="1"/>
+          <w:numId w:val="4"/>
+        </w:numPr>
+        <w:spacing w:after="0" w:line="240" w:lineRule="auto"/>
+        <w:ind w:left="1434" w:hanging="357"/>
+        <w:jc w:val="both"/>
+      </w:pPr>
+      <w:proofErr w:type="spellStart"/>
+      <w:r>
+        <w:rPr>
+          <w:b/>
+          <w:bCs/>
+        </w:rPr>
+        <w:t>xyz_moments_of_inertia</w:t>
+      </w:r>
+      <w:proofErr w:type="spellEnd"/>
+    </w:p>
+    <w:p>
+      <w:pPr>
+        <w:numPr>
+          <w:ilvl w:val="1"/>
+          <w:numId w:val="4"/>
+        </w:numPr>
+        <w:spacing w:after="0" w:line="240" w:lineRule="auto"/>
+        <w:ind w:left="1434" w:hanging="357"/>
+        <w:jc w:val="both"/>
+      </w:pPr>
+      <w:proofErr w:type="spellStart"/>
+      <w:r>
+        <w:rPr>
+          <w:b/>
+          <w:bCs/>
+        </w:rPr>
+        <w:t>surface_types</w:t>
+      </w:r>
+      <w:proofErr w:type="spellEnd"/>
+    </w:p>
+    <w:p>
+      <w:pPr>
+        <w:numPr>
+          <w:ilvl w:val="1"/>
+          <w:numId w:val="4"/>
+        </w:numPr>
+        <w:spacing w:after="0" w:line="240" w:lineRule="auto"/>
+        <w:ind w:left="1434" w:hanging="357"/>
+        <w:jc w:val="both"/>
+      </w:pPr>
+      <w:proofErr w:type="spellStart"/>
+      <w:r>
+        <w:rPr>
+          <w:b/>
+          <w:bCs/>
+        </w:rPr>
+        <w:t>vertex_valence</w:t>
+      </w:r>
+      <w:proofErr w:type="spellEnd"/>
+    </w:p>
+    <w:p>
+      <w:pPr>
+        <w:numPr>
+          <w:ilvl w:val="1"/>
+          <w:numId w:val="4"/>
+        </w:numPr>
+        <w:spacing w:after="0" w:line="240" w:lineRule="auto"/>
+        <w:ind w:left="1434" w:hanging="357"/>
+        <w:jc w:val="both"/>
+      </w:pPr>
+      <w:r>
+        <w:rPr>
+          <w:b/>
+          <w:bCs/>
+        </w:rPr>
+        <w:lastRenderedPageBreak/>
+        <w:t>design_type</w:t>
+      </w:r>
+    </w:p>
+    <w:p>
+      <w:pPr>
+        <w:numPr>
+          <w:ilvl w:val="1"/>
+          <w:numId w:val="4"/>
+        </w:numPr>
+        <w:spacing w:after="0" w:line="240" w:lineRule="auto"/>
+        <w:ind w:left="1434" w:hanging="357"/>
+        <w:jc w:val="both"/>
+      </w:pPr>
+      <w:proofErr w:type="spellStart"/>
+      <w:r>
+        <w:rPr>
+          <w:b/>
+          <w:bCs/>
+        </w:rPr>
+        <w:t>likes_count</w:t>
+      </w:r>
+      <w:proofErr w:type="spellEnd"/>
+    </w:p>
+    <w:p>
+      <w:pPr>
+        <w:numPr>
+          <w:ilvl w:val="1"/>
+          <w:numId w:val="4"/>
+        </w:numPr>
+        <w:spacing w:after="0" w:line="240" w:lineRule="auto"/>
+        <w:ind w:left="1434" w:hanging="357"/>
+        <w:jc w:val="both"/>
+      </w:pPr>
+      <w:proofErr w:type="spellStart"/>
+      <w:r>
+        <w:rPr>
+          <w:b/>
+          <w:bCs/>
+        </w:rPr>
+        <w:t>comments_count</w:t>
+      </w:r>
+      <w:proofErr w:type="spellEnd"/>
+    </w:p>
+    <w:p>
+      <w:pPr>
+        <w:numPr>
+          <w:ilvl w:val="1"/>
+          <w:numId w:val="4"/>
+        </w:numPr>
+        <w:spacing w:after="0" w:line="240" w:lineRule="auto"/>
+        <w:ind w:left="1434" w:hanging="357"/>
+        <w:jc w:val="both"/>
+      </w:pPr>
+      <w:proofErr w:type="spellStart"/>
+      <w:r>
+        <w:rPr>
+          <w:b/>
+          <w:bCs/>
+        </w:rPr>
+        <w:t>views_count</w:t>
+      </w:r>
+      <w:proofErr w:type="spellEnd"/>
+    </w:p>
+    <w:p>
+      <w:pPr>
+        <w:numPr>
+          <w:ilvl w:val="1"/>
+          <w:numId w:val="4"/>
+        </w:numPr>
+        <w:spacing w:after="0" w:line="240" w:lineRule="auto"/>
+        <w:ind w:left="1434" w:hanging="357"/>
+        <w:jc w:val="both"/>
+      </w:pPr>
+      <w:r>
+        <w:rPr>
+          <w:b/>
+          <w:bCs/>
+        </w:rPr>
+        <w:t>products</w:t>
+      </w:r>
+    </w:p>
+    <w:p>
+      <w:pPr>
+        <w:numPr>
+          <w:ilvl w:val="1"/>
+          <w:numId w:val="4"/>
+        </w:numPr>
+        <w:spacing w:after="0" w:line="240" w:lineRule="auto"/>
+        <w:ind w:left="1434" w:hanging="357"/>
+        <w:jc w:val="both"/>
+      </w:pPr>
+      <w:r>
+        <w:rPr>
+          <w:b/>
+          <w:bCs/>
+        </w:rPr>
+        <w:t>categories</w:t>
+      </w:r>
+    </w:p>
+    <w:p>
+      <w:pPr>
+        <w:numPr>
+          <w:ilvl w:val="1"/>
+          <w:numId w:val="4"/>
+        </w:numPr>
+        <w:spacing w:after="0" w:line="240" w:lineRule="auto"/>
+        <w:ind w:left="1434" w:hanging="357"/>
+        <w:jc w:val="both"/>
+      </w:pPr>
+      <w:r>
+        <w:rPr>
+          <w:b/>
+          <w:bCs/>
+        </w:rPr>
+        <w:t>industries</w:t>
+      </w:r>
+    </w:p>
+    <w:p>
+      <w:pPr>
+        <w:jc w:val="both"/>
+      </w:pPr>
+    </w:p>
+    <w:p>
+      <w:pPr>
+        <w:jc w:val="both"/>
+        <w:rPr>
+          <w:b/>
+          <w:bCs/>
+          <w:sz w:val="28"/>
+          <w:szCs w:val="28"/>
+        </w:rPr>
+      </w:pPr>
+      <w:r>
+        <w:rPr>
+          <w:b/>
+          <w:bCs/>
+          <w:sz w:val="28"/>
+          <w:szCs w:val="28"/>
+        </w:rPr>
+        <w:t>For a sample body (UUID: bbdf29da-060c-11ec-a52a-02ef91e90f5f):</w:t>
+      </w:r>
+    </w:p>
+    <w:p>
+      <w:pPr>
+        <w:numPr>
+          <w:ilvl w:val="0"/>
+          <w:numId w:val="5"/>
+        </w:numPr>
+        <w:spacing w:after="40" w:line="240" w:lineRule="auto"/>
+        <w:ind w:left="714" w:hanging="357"/>
+        <w:jc w:val="both"/>
+      </w:pPr>
+      <w:r>
+        <w:rPr>
+          <w:b/>
+          <w:bCs/>
+        </w:rPr>
+        <w:t>name</w:t>
+      </w:r>
+      <w:r>
+        <w:t>: 'Bolt M6-1'</w:t>
+      </w:r>
+    </w:p>
+    <w:p>
+      <w:pPr>
+        <w:numPr>
+          <w:ilvl w:val="0"/>
+          <w:numId w:val="5"/>
+        </w:numPr>
+        <w:spacing w:after="40" w:line="240" w:lineRule="auto"/>
+        <w:ind w:left="714" w:hanging="357"/>
+        <w:jc w:val="both"/>
+      </w:pPr>
+      <w:r>
+        <w:rPr>
+          <w:b/>
+          <w:bCs/>
+        </w:rPr>
+        <w:t>type</w:t>
+      </w:r>
+      <w:r>
+        <w:t>: Represents the type of the body, which is 'BRepBody' in this case.</w:t>
+      </w:r>
+    </w:p>
+    <w:p>
+      <w:pPr>
+        <w:numPr>
+          <w:ilvl w:val="0"/>
+          <w:numId w:val="5"/>
+        </w:numPr>
+        <w:spacing w:after="40" w:line="240" w:lineRule="auto"/>
+        <w:ind w:left="714" w:hanging="357"/>
+        <w:jc w:val="both"/>
+      </w:pPr>
+      <w:r>
+        <w:t>Various file formats representing the body, such as 'png', 'smt', 'step', and 'obj'.</w:t>
+      </w:r>
+    </w:p>
+    <w:p>
+      <w:pPr>
+        <w:numPr>
+          <w:ilvl w:val="0"/>
+          <w:numId w:val="5"/>
+        </w:numPr>
+        <w:spacing w:after="40" w:line="240" w:lineRule="auto"/>
+        <w:ind w:left="714" w:hanging="357"/>
+        <w:jc w:val="both"/>
+      </w:pPr>
+      <w:r>
+        <w:rPr>
+          <w:b/>
+          <w:bCs/>
+        </w:rPr>
+        <w:t>physical_properties</w:t>
+      </w:r>
+      <w:r>
+        <w:t>: Contains properties like 'center_of_mass', 'area', and 'volume'.</w:t>
+      </w:r>
+    </w:p>
+    <w:p>
+      <w:pPr>
+        <w:numPr>
+          <w:ilvl w:val="0"/>
+          <w:numId w:val="5"/>
+        </w:numPr>
+        <w:spacing w:after="40" w:line="240" w:lineRule="auto"/>
+        <w:ind w:left="714" w:hanging="357"/>
+        <w:jc w:val="both"/>
+      </w:pPr>
+      <w:r>
+        <w:rPr>
+          <w:b/>
+          <w:bCs/>
+        </w:rPr>
+        <w:t>material_category</w:t>
+      </w:r>
+      <w:r>
+        <w:t xml:space="preserve">: This is our </w:t>
+      </w:r>
+      <w:r>
+        <w:rPr>
+          <w:highlight w:val="yellow"/>
+        </w:rPr>
+        <w:t>target variable</w:t>
+      </w:r>
+      <w:r>
+        <w:t xml:space="preserve"> for the ML model - 'Metal_Ferrous_Steel' for this body.</w:t>
+      </w:r>
+    </w:p>
+    <w:p>
+      <w:pPr>
+        <w:jc w:val="both"/>
+        <w:rPr>
+          <w:b/>
+          <w:bCs/>
+          <w:sz w:val="28"/>
+          <w:szCs w:val="28"/>
+        </w:rPr>
+      </w:pPr>
+      <w:r>
+        <w:rPr>
+          <w:b/>
+          <w:bCs/>
+          <w:sz w:val="28"/>
+          <w:szCs w:val="28"/>
+        </w:rPr>
+        <w:t>From the sample properties:</w:t>
+      </w:r>
+    </w:p>
+    <w:p>
+      <w:pPr>
+        <w:numPr>
+          <w:ilvl w:val="0"/>
+          <w:numId w:val="6"/>
+        </w:numPr>
+        <w:spacing w:after="40" w:line="240" w:lineRule="auto"/>
+        <w:ind w:left="714" w:hanging="357"/>
+        <w:jc w:val="both"/>
+      </w:pPr>
+      <w:r>
+        <w:rPr>
+          <w:b/>
+          <w:bCs/>
+        </w:rPr>
+        <w:t>name</w:t>
+      </w:r>
+      <w:r>
+        <w:t>: 'Untitled'</w:t>
+      </w:r>
+    </w:p>
+    <w:p>
+      <w:pPr>
+        <w:numPr>
+          <w:ilvl w:val="0"/>
+          <w:numId w:val="6"/>
+        </w:numPr>
+        <w:spacing w:after="40" w:line="240" w:lineRule="auto"/>
+        <w:ind w:left="714" w:hanging="357"/>
+        <w:jc w:val="both"/>
+      </w:pPr>
+      <w:r>
+        <w:rPr>
+          <w:b/>
+          <w:bCs/>
+        </w:rPr>
+        <w:t>bounding_box</w:t>
+      </w:r>
+      <w:r>
+        <w:t>: Provides the max and min points in 3D space that define the bounding box.</w:t>
+      </w:r>
+    </w:p>
+    <w:p>
+      <w:pPr>
+        <w:numPr>
+          <w:ilvl w:val="0"/>
+          <w:numId w:val="6"/>
+        </w:numPr>
+        <w:spacing w:after="40" w:line="240" w:lineRule="auto"/>
+        <w:ind w:left="714" w:hanging="357"/>
+        <w:jc w:val="both"/>
+      </w:pPr>
+      <w:r>
+        <w:rPr>
+          <w:b/>
+          <w:bCs/>
+        </w:rPr>
+        <w:t>area</w:t>
+      </w:r>
+      <w:r>
+        <w:t xml:space="preserve">, </w:t>
+      </w:r>
+      <w:r>
+        <w:rPr>
+          <w:b/>
+          <w:bCs/>
+        </w:rPr>
+        <w:t>volume</w:t>
+      </w:r>
+      <w:r>
+        <w:t xml:space="preserve">, </w:t>
+      </w:r>
+      <w:r>
+        <w:rPr>
+          <w:b/>
+          <w:bCs/>
+        </w:rPr>
+        <w:t>density</w:t>
+      </w:r>
+      <w:r>
+        <w:t xml:space="preserve">, and </w:t>
+      </w:r>
+      <w:r>
+        <w:rPr>
+          <w:b/>
+          <w:bCs/>
+        </w:rPr>
+        <w:t>mass</w:t>
+      </w:r>
+      <w:r>
+        <w:t>: Physical properties of the body.</w:t>
+      </w:r>
+    </w:p>
+    <w:p>
+      <w:pPr>
+        <w:numPr>
+          <w:ilvl w:val="0"/>
+          <w:numId w:val="6"/>
+        </w:numPr>
+        <w:spacing w:after="40" w:line="240" w:lineRule="auto"/>
+        <w:ind w:left="714" w:hanging="357"/>
+        <w:jc w:val="both"/>
+      </w:pPr>
+      <w:r>
+        <w:rPr>
+          <w:b/>
+          <w:bCs/>
+        </w:rPr>
+        <w:t>design_type</w:t>
+      </w:r>
+      <w:r>
+        <w:t>: Describes the design type of the part or assembly.</w:t>
+      </w:r>
+    </w:p>
+    <w:p>
+      <w:pPr>
+        <w:jc w:val="both"/>
+      </w:pPr>
+    </w:p>
+    <w:p>
+      <w:pPr>
+        <w:jc w:val="both"/>
+      </w:pPr>
+    </w:p>
+    <w:p>
+      <w:pPr>
+        <w:jc w:val="both"/>
+        <w:rPr>
+          <w:b/>
+          <w:bCs/>
+          <w:sz w:val="28"/>
+          <w:szCs w:val="28"/>
+        </w:rPr>
+      </w:pPr>
+      <w:r>
+        <w:rPr>
+          <w:b/>
+          <w:bCs/>
+          <w:sz w:val="28"/>
+          <w:szCs w:val="28"/>
+        </w:rPr>
+        <w:t xml:space="preserve">Summary of the Feature extraction: </w:t>
+      </w:r>
+    </w:p>
+    <w:p>
+      <w:pPr>
+        <w:numPr>
+          <w:ilvl w:val="0"/>
+          <w:numId w:val="7"/>
+        </w:numPr>
+        <w:tabs>
+          <w:tab w:val="num" w:pos="720"/>
+        </w:tabs>
+        <w:jc w:val="both"/>
+      </w:pPr>
+      <w:r>
+        <w:rPr>
+          <w:b/>
+          <w:bCs/>
+        </w:rPr>
+        <w:t>Part-Level Features</w:t>
+      </w:r>
+      <w:r>
+        <w:t>: These are specific to each part/body in the assembly.</w:t>
+      </w:r>
+    </w:p>
+    <w:p>
+      <w:pPr>
+        <w:numPr>
+          <w:ilvl w:val="1"/>
+          <w:numId w:val="7"/>
+        </w:numPr>
+        <w:tabs>
+          <w:tab w:val="num" w:pos="1440"/>
+        </w:tabs>
+        <w:jc w:val="both"/>
+      </w:pPr>
+      <w:proofErr w:type="spellStart"/>
+      <w:r>
+        <w:rPr>
+          <w:b/>
+          <w:bCs/>
+        </w:rPr>
+        <w:t>uuid</w:t>
+      </w:r>
+      <w:proofErr w:type="spellEnd"/>
+      <w:r>
+        <w:t>: Unique identifier for the body.</w:t>
+      </w:r>
+    </w:p>
+    <w:p>
+      <w:pPr>
+        <w:numPr>
+          <w:ilvl w:val="1"/>
+          <w:numId w:val="7"/>
+        </w:numPr>
+        <w:tabs>
+          <w:tab w:val="num" w:pos="1440"/>
+        </w:tabs>
+        <w:jc w:val="both"/>
+      </w:pPr>
+      <w:r>
+        <w:rPr>
+          <w:b/>
+          <w:bCs/>
+        </w:rPr>
+        <w:t>name</w:t>
+      </w:r>
+      <w:r>
+        <w:t>: Name of the body.</w:t>
+      </w:r>
+    </w:p>
+    <w:p>
+      <w:pPr>
+        <w:numPr>
+          <w:ilvl w:val="1"/>
+          <w:numId w:val="7"/>
+        </w:numPr>
+        <w:tabs>
+          <w:tab w:val="num" w:pos="1440"/>
+        </w:tabs>
+        <w:jc w:val="both"/>
+      </w:pPr>
+      <w:r>
+        <w:rPr>
+          <w:b/>
+          <w:bCs/>
+        </w:rPr>
+        <w:t>type</w:t>
+      </w:r>
+      <w:r>
+        <w:t>: Type of the body</w:t>
+      </w:r>
+      <w:r>
+        <w:t xml:space="preserve">, </w:t>
+      </w:r>
+      <w:proofErr w:type="spellStart"/>
+      <w:r>
+        <w:t>eg.</w:t>
+      </w:r>
+      <w:proofErr w:type="spellEnd"/>
+      <w:r>
+        <w:t xml:space="preserve"> </w:t>
+      </w:r>
+      <w:r>
+        <w:t>BRepBody</w:t>
+      </w:r>
+    </w:p>
+    <w:p>
+      <w:pPr>
+        <w:numPr>
+          <w:ilvl w:val="1"/>
+          <w:numId w:val="7"/>
+        </w:numPr>
+        <w:tabs>
+          <w:tab w:val="num" w:pos="1440"/>
+        </w:tabs>
+        <w:jc w:val="both"/>
+      </w:pPr>
+      <w:proofErr w:type="spellStart"/>
+      <w:r>
+        <w:rPr>
+          <w:b/>
+          <w:bCs/>
+        </w:rPr>
+        <w:t>center_of_mass_x</w:t>
+      </w:r>
+      <w:proofErr w:type="spellEnd"/>
+      <w:r>
+        <w:t xml:space="preserve">, </w:t>
+      </w:r>
+      <w:proofErr w:type="spellStart"/>
+      <w:r>
+        <w:rPr>
+          <w:b/>
+          <w:bCs/>
+        </w:rPr>
+        <w:t>center_of_mass_y</w:t>
+      </w:r>
+      <w:proofErr w:type="spellEnd"/>
+      <w:r>
+        <w:t xml:space="preserve">, </w:t>
+      </w:r>
+      <w:proofErr w:type="spellStart"/>
+      <w:r>
+        <w:rPr>
+          <w:b/>
+          <w:bCs/>
+        </w:rPr>
+        <w:t>center_of_mass_z</w:t>
+      </w:r>
+      <w:proofErr w:type="spellEnd"/>
+      <w:r>
+        <w:t xml:space="preserve">: Coordinates of the </w:t>
+      </w:r>
+      <w:proofErr w:type="spellStart"/>
+      <w:r>
+        <w:t>center</w:t>
+      </w:r>
+      <w:proofErr w:type="spellEnd"/>
+      <w:r>
+        <w:t xml:space="preserve"> of mass.</w:t>
+      </w:r>
+    </w:p>
+    <w:p>
+      <w:pPr>
+        <w:numPr>
+          <w:ilvl w:val="1"/>
+          <w:numId w:val="7"/>
+        </w:numPr>
+        <w:tabs>
+          <w:tab w:val="num" w:pos="1440"/>
+        </w:tabs>
+        <w:jc w:val="both"/>
+      </w:pPr>
+      <w:proofErr w:type="spellStart"/>
+      <w:r>
+        <w:rPr>
+          <w:b/>
+          <w:bCs/>
+        </w:rPr>
+        <w:t>body_area</w:t>
+      </w:r>
+      <w:proofErr w:type="spellEnd"/>
+      <w:r>
+        <w:t>: Area of the body.</w:t>
+      </w:r>
+    </w:p>
+    <w:p>
+      <w:pPr>
+        <w:numPr>
+          <w:ilvl w:val="1"/>
+          <w:numId w:val="7"/>
+        </w:numPr>
+        <w:tabs>
+          <w:tab w:val="num" w:pos="1440"/>
+        </w:tabs>
+        <w:jc w:val="both"/>
+      </w:pPr>
+      <w:proofErr w:type="spellStart"/>
+      <w:r>
+        <w:rPr>
+          <w:b/>
+          <w:bCs/>
+        </w:rPr>
+        <w:t>body_volume</w:t>
+      </w:r>
+      <w:proofErr w:type="spellEnd"/>
+      <w:r>
+        <w:t>: Volume of the body.</w:t>
+      </w:r>
+    </w:p>
+    <w:p>
+      <w:pPr>
+        <w:numPr>
+          <w:ilvl w:val="1"/>
+          <w:numId w:val="7"/>
+        </w:numPr>
+        <w:tabs>
+          <w:tab w:val="num" w:pos="1440"/>
+        </w:tabs>
+        <w:jc w:val="both"/>
+      </w:pPr>
+      <w:r>
+        <w:rPr>
+          <w:b/>
+          <w:bCs/>
+        </w:rPr>
+        <w:t>material_category</w:t>
+      </w:r>
+      <w:r>
+        <w:t>: Material category (our target variable).</w:t>
+      </w:r>
+    </w:p>
+    <w:p>
+      <w:pPr>
+        <w:numPr>
+          <w:ilvl w:val="0"/>
+          <w:numId w:val="7"/>
+        </w:numPr>
+        <w:tabs>
+          <w:tab w:val="num" w:pos="720"/>
+        </w:tabs>
+        <w:jc w:val="both"/>
+      </w:pPr>
+      <w:r>
+        <w:rPr>
+          <w:b/>
+          <w:bCs/>
+        </w:rPr>
+        <w:t>Global (Assembly-Level) Features</w:t>
+      </w:r>
+      <w:r>
+        <w:t>: These are repeated for each part/body as they pertain to the entire assembly.</w:t>
+      </w:r>
+    </w:p>
+    <w:p>
+      <w:pPr>
+        <w:numPr>
+          <w:ilvl w:val="1"/>
+          <w:numId w:val="7"/>
+        </w:numPr>
+        <w:tabs>
+          <w:tab w:val="num" w:pos="1440"/>
+        </w:tabs>
+        <w:jc w:val="both"/>
+      </w:pPr>
+      <w:proofErr w:type="spellStart"/>
+      <w:r>
+        <w:rPr>
+          <w:b/>
+          <w:bCs/>
+        </w:rPr>
+        <w:t>assembly_volume</w:t>
+      </w:r>
+      <w:proofErr w:type="spellEnd"/>
+      <w:r>
+        <w:t>: Volume of the whole assembly.</w:t>
+      </w:r>
+    </w:p>
+    <w:p>
+      <w:pPr>
+        <w:numPr>
+          <w:ilvl w:val="1"/>
+          <w:numId w:val="7"/>
+        </w:numPr>
+        <w:tabs>
+          <w:tab w:val="num" w:pos="1440"/>
+        </w:tabs>
+        <w:jc w:val="both"/>
+      </w:pPr>
+      <w:proofErr w:type="spellStart"/>
+      <w:r>
+        <w:rPr>
+          <w:b/>
+          <w:bCs/>
+        </w:rPr>
+        <w:t>assembly_mass</w:t>
+      </w:r>
+      <w:proofErr w:type="spellEnd"/>
+      <w:r>
+        <w:t>: Mass of the whole assembly.</w:t>
+      </w:r>
+    </w:p>
+    <w:p>
+      <w:pPr>
+        <w:numPr>
+          <w:ilvl w:val="1"/>
+          <w:numId w:val="7"/>
+        </w:numPr>
+        <w:tabs>
+          <w:tab w:val="num" w:pos="1440"/>
+        </w:tabs>
+        <w:jc w:val="both"/>
+      </w:pPr>
+      <w:proofErr w:type="spellStart"/>
+      <w:r>
+        <w:rPr>
+          <w:b/>
+          <w:bCs/>
+        </w:rPr>
+        <w:t>assembly_density</w:t>
+      </w:r>
+      <w:proofErr w:type="spellEnd"/>
+      <w:r>
+        <w:t>: Density of the assembly.</w:t>
+      </w:r>
+    </w:p>
+    <w:p>
+      <w:pPr>
+        <w:numPr>
+          <w:ilvl w:val="1"/>
+          <w:numId w:val="7"/>
+        </w:numPr>
+        <w:tabs>
+          <w:tab w:val="num" w:pos="1440"/>
+        </w:tabs>
+        <w:jc w:val="both"/>
+      </w:pPr>
+      <w:proofErr w:type="spellStart"/>
+      <w:r>
+        <w:rPr>
+          <w:b/>
+          <w:bCs/>
+        </w:rPr>
+        <w:lastRenderedPageBreak/>
+        <w:t>assembly_design_type</w:t>
+      </w:r>
+      <w:proofErr w:type="spellEnd"/>
+      <w:r>
+        <w:t>: Design type of the assembly.</w:t>
+      </w:r>
+    </w:p>
+    <w:p>
+      <w:pPr>
+        <w:numPr>
+          <w:ilvl w:val="1"/>
+          <w:numId w:val="7"/>
+        </w:numPr>
+        <w:tabs>
+          <w:tab w:val="num" w:pos="1440"/>
+        </w:tabs>
+        <w:jc w:val="both"/>
+      </w:pPr>
+      <w:proofErr w:type="spellStart"/>
+      <w:r>
+        <w:rPr>
+          <w:b/>
+          <w:bCs/>
+        </w:rPr>
+        <w:t>assembly_industries</w:t>
+      </w:r>
+      <w:proofErr w:type="spellEnd"/>
+      <w:r>
+        <w:t>: Industries related to the assembly.</w:t>
+      </w:r>
+    </w:p>
+    <w:p>
+      <w:pPr>
+        <w:jc w:val="both"/>
       </w:pPr>
     </w:p>
     <w:sectPr>
@@ -1388,6 +2788,864 @@
 <file path=word/numbering.xml><?xml version="1.0" encoding="utf-8"?>
 <w:numbering xmlns:wpc="http://schemas.microsoft.com/office/word/2010/wordprocessingCanvas" xmlns:cx="http://schemas.microsoft.com/office/drawing/2014/chartex" xmlns:cx1="http://schemas.microsoft.com/office/drawing/2015/9/8/chartex" xmlns:cx2="http://schemas.microsoft.com/office/drawing/2015/10/21/chartex" xmlns:cx3="http://schemas.microsoft.com/office/drawing/2016/5/9/chartex" xmlns:cx4="http://schemas.microsoft.com/office/drawing/2016/5/10/chartex" xmlns:cx5="http://schemas.microsoft.com/office/drawing/2016/5/11/chartex" xmlns:cx6="http://schemas.microsoft.com/office/drawing/2016/5/12/chartex" xmlns:cx7="http://schemas.microsoft.com/office/drawing/2016/5/13/chartex" xmlns:cx8="http://schemas.microsoft.com/office/drawing/2016/5/14/chartex" xmlns:mc="http://schemas.openxmlformats.org/markup-compatibility/2006" xmlns:aink="http://schemas.microsoft.com/office/drawing/2016/ink" xmlns:am3d="http://schemas.microsoft.com/office/drawing/2017/model3d" xmlns:o="urn:schemas-microsoft-com:office:office" xmlns:oel="http://schemas.microsoft.com/office/2019/extlst" xmlns:r="http://schemas.openxmlformats.org/officeDocument/2006/relationships" xmlns:m="http://schemas.openxmlformats.org/officeDocument/2006/math" xmlns:v="urn:schemas-microsoft-com:vml" xmlns:wp14="http://schemas.microsoft.com/office/word/2010/wordprocessingDrawing" xmlns:wp="http://schemas.openxmlformats.org/drawingml/2006/wordprocessingDrawing" xmlns:w10="urn:schemas-microsoft-com:office:word" xmlns:w="http://schemas.openxmlformats.org/wordprocessingml/2006/main" xmlns:w14="http://schemas.microsoft.com/office/word/2010/wordml" xmlns:w15="http://schemas.microsoft.com/office/word/2012/wordml" xmlns:w16cex="http://schemas.microsoft.com/office/word/2018/wordml/cex" xmlns:w16cid="http://schemas.microsoft.com/office/word/2016/wordml/cid" xmlns:w16="http://schemas.microsoft.com/office/word/2018/wordml" xmlns:w16sdtdh="http://schemas.microsoft.com/office/word/2020/wordml/sdtdatahash" xmlns:w16se="http://schemas.microsoft.com/office/word/2015/wordml/symex" xmlns:wpg="http://schemas.microsoft.com/office/word/2010/wordprocessingGroup" xmlns:wpi="http://schemas.microsoft.com/office/word/2010/wordprocessingInk" xmlns:wne="http://schemas.microsoft.com/office/word/2006/wordml" xmlns:wps="http://schemas.microsoft.com/office/word/2010/wordprocessingShape" mc:Ignorable="w14 w15 w16se w16cid w16 w16cex w16sdtdh wp14">
   <w:abstractNum w:abstractNumId="0" w15:restartNumberingAfterBreak="0">
+    <w:nsid w:val="171F3FD3"/>
+    <w:multiLevelType w:val="multilevel"/>
+    <w:tmpl w:val="6E90E9BE"/>
+    <w:lvl w:ilvl="0">
+      <w:start w:val="1"/>
+      <w:numFmt w:val="bullet"/>
+      <w:lvlText w:val=""/>
+      <w:lvlJc w:val="left"/>
+      <w:pPr>
+        <w:tabs>
+          <w:tab w:val="num" w:pos="720"/>
+        </w:tabs>
+        <w:ind w:left="720" w:hanging="360"/>
+      </w:pPr>
+      <w:rPr>
+        <w:rFonts w:ascii="Symbol" w:hAnsi="Symbol" w:hint="default"/>
+        <w:sz w:val="20"/>
+      </w:rPr>
+    </w:lvl>
+    <w:lvl w:ilvl="1" w:tentative="1">
+      <w:start w:val="1"/>
+      <w:numFmt w:val="bullet"/>
+      <w:lvlText w:val=""/>
+      <w:lvlJc w:val="left"/>
+      <w:pPr>
+        <w:tabs>
+          <w:tab w:val="num" w:pos="1440"/>
+        </w:tabs>
+        <w:ind w:left="1440" w:hanging="360"/>
+      </w:pPr>
+      <w:rPr>
+        <w:rFonts w:ascii="Symbol" w:hAnsi="Symbol" w:hint="default"/>
+        <w:sz w:val="20"/>
+      </w:rPr>
+    </w:lvl>
+    <w:lvl w:ilvl="2" w:tentative="1">
+      <w:start w:val="1"/>
+      <w:numFmt w:val="bullet"/>
+      <w:lvlText w:val=""/>
+      <w:lvlJc w:val="left"/>
+      <w:pPr>
+        <w:tabs>
+          <w:tab w:val="num" w:pos="2160"/>
+        </w:tabs>
+        <w:ind w:left="2160" w:hanging="360"/>
+      </w:pPr>
+      <w:rPr>
+        <w:rFonts w:ascii="Symbol" w:hAnsi="Symbol" w:hint="default"/>
+        <w:sz w:val="20"/>
+      </w:rPr>
+    </w:lvl>
+    <w:lvl w:ilvl="3" w:tentative="1">
+      <w:start w:val="1"/>
+      <w:numFmt w:val="bullet"/>
+      <w:lvlText w:val=""/>
+      <w:lvlJc w:val="left"/>
+      <w:pPr>
+        <w:tabs>
+          <w:tab w:val="num" w:pos="2880"/>
+        </w:tabs>
+        <w:ind w:left="2880" w:hanging="360"/>
+      </w:pPr>
+      <w:rPr>
+        <w:rFonts w:ascii="Symbol" w:hAnsi="Symbol" w:hint="default"/>
+        <w:sz w:val="20"/>
+      </w:rPr>
+    </w:lvl>
+    <w:lvl w:ilvl="4" w:tentative="1">
+      <w:start w:val="1"/>
+      <w:numFmt w:val="bullet"/>
+      <w:lvlText w:val=""/>
+      <w:lvlJc w:val="left"/>
+      <w:pPr>
+        <w:tabs>
+          <w:tab w:val="num" w:pos="3600"/>
+        </w:tabs>
+        <w:ind w:left="3600" w:hanging="360"/>
+      </w:pPr>
+      <w:rPr>
+        <w:rFonts w:ascii="Symbol" w:hAnsi="Symbol" w:hint="default"/>
+        <w:sz w:val="20"/>
+      </w:rPr>
+    </w:lvl>
+    <w:lvl w:ilvl="5" w:tentative="1">
+      <w:start w:val="1"/>
+      <w:numFmt w:val="bullet"/>
+      <w:lvlText w:val=""/>
+      <w:lvlJc w:val="left"/>
+      <w:pPr>
+        <w:tabs>
+          <w:tab w:val="num" w:pos="4320"/>
+        </w:tabs>
+        <w:ind w:left="4320" w:hanging="360"/>
+      </w:pPr>
+      <w:rPr>
+        <w:rFonts w:ascii="Symbol" w:hAnsi="Symbol" w:hint="default"/>
+        <w:sz w:val="20"/>
+      </w:rPr>
+    </w:lvl>
+    <w:lvl w:ilvl="6" w:tentative="1">
+      <w:start w:val="1"/>
+      <w:numFmt w:val="bullet"/>
+      <w:lvlText w:val=""/>
+      <w:lvlJc w:val="left"/>
+      <w:pPr>
+        <w:tabs>
+          <w:tab w:val="num" w:pos="5040"/>
+        </w:tabs>
+        <w:ind w:left="5040" w:hanging="360"/>
+      </w:pPr>
+      <w:rPr>
+        <w:rFonts w:ascii="Symbol" w:hAnsi="Symbol" w:hint="default"/>
+        <w:sz w:val="20"/>
+      </w:rPr>
+    </w:lvl>
+    <w:lvl w:ilvl="7" w:tentative="1">
+      <w:start w:val="1"/>
+      <w:numFmt w:val="bullet"/>
+      <w:lvlText w:val=""/>
+      <w:lvlJc w:val="left"/>
+      <w:pPr>
+        <w:tabs>
+          <w:tab w:val="num" w:pos="5760"/>
+        </w:tabs>
+        <w:ind w:left="5760" w:hanging="360"/>
+      </w:pPr>
+      <w:rPr>
+        <w:rFonts w:ascii="Symbol" w:hAnsi="Symbol" w:hint="default"/>
+        <w:sz w:val="20"/>
+      </w:rPr>
+    </w:lvl>
+    <w:lvl w:ilvl="8" w:tentative="1">
+      <w:start w:val="1"/>
+      <w:numFmt w:val="bullet"/>
+      <w:lvlText w:val=""/>
+      <w:lvlJc w:val="left"/>
+      <w:pPr>
+        <w:tabs>
+          <w:tab w:val="num" w:pos="6480"/>
+        </w:tabs>
+        <w:ind w:left="6480" w:hanging="360"/>
+      </w:pPr>
+      <w:rPr>
+        <w:rFonts w:ascii="Symbol" w:hAnsi="Symbol" w:hint="default"/>
+        <w:sz w:val="20"/>
+      </w:rPr>
+    </w:lvl>
+  </w:abstractNum>
+  <w:abstractNum w:abstractNumId="1" w15:restartNumberingAfterBreak="0">
+    <w:nsid w:val="40373B3A"/>
+    <w:multiLevelType w:val="multilevel"/>
+    <w:tmpl w:val="A63AA222"/>
+    <w:lvl w:ilvl="0">
+      <w:start w:val="1"/>
+      <w:numFmt w:val="bullet"/>
+      <w:lvlText w:val=""/>
+      <w:lvlJc w:val="left"/>
+      <w:pPr>
+        <w:tabs>
+          <w:tab w:val="num" w:pos="720"/>
+        </w:tabs>
+        <w:ind w:left="720" w:hanging="360"/>
+      </w:pPr>
+      <w:rPr>
+        <w:rFonts w:ascii="Symbol" w:hAnsi="Symbol" w:hint="default"/>
+        <w:sz w:val="20"/>
+      </w:rPr>
+    </w:lvl>
+    <w:lvl w:ilvl="1" w:tentative="1">
+      <w:start w:val="1"/>
+      <w:numFmt w:val="bullet"/>
+      <w:lvlText w:val=""/>
+      <w:lvlJc w:val="left"/>
+      <w:pPr>
+        <w:tabs>
+          <w:tab w:val="num" w:pos="1440"/>
+        </w:tabs>
+        <w:ind w:left="1440" w:hanging="360"/>
+      </w:pPr>
+      <w:rPr>
+        <w:rFonts w:ascii="Symbol" w:hAnsi="Symbol" w:hint="default"/>
+        <w:sz w:val="20"/>
+      </w:rPr>
+    </w:lvl>
+    <w:lvl w:ilvl="2" w:tentative="1">
+      <w:start w:val="1"/>
+      <w:numFmt w:val="bullet"/>
+      <w:lvlText w:val=""/>
+      <w:lvlJc w:val="left"/>
+      <w:pPr>
+        <w:tabs>
+          <w:tab w:val="num" w:pos="2160"/>
+        </w:tabs>
+        <w:ind w:left="2160" w:hanging="360"/>
+      </w:pPr>
+      <w:rPr>
+        <w:rFonts w:ascii="Symbol" w:hAnsi="Symbol" w:hint="default"/>
+        <w:sz w:val="20"/>
+      </w:rPr>
+    </w:lvl>
+    <w:lvl w:ilvl="3" w:tentative="1">
+      <w:start w:val="1"/>
+      <w:numFmt w:val="bullet"/>
+      <w:lvlText w:val=""/>
+      <w:lvlJc w:val="left"/>
+      <w:pPr>
+        <w:tabs>
+          <w:tab w:val="num" w:pos="2880"/>
+        </w:tabs>
+        <w:ind w:left="2880" w:hanging="360"/>
+      </w:pPr>
+      <w:rPr>
+        <w:rFonts w:ascii="Symbol" w:hAnsi="Symbol" w:hint="default"/>
+        <w:sz w:val="20"/>
+      </w:rPr>
+    </w:lvl>
+    <w:lvl w:ilvl="4" w:tentative="1">
+      <w:start w:val="1"/>
+      <w:numFmt w:val="bullet"/>
+      <w:lvlText w:val=""/>
+      <w:lvlJc w:val="left"/>
+      <w:pPr>
+        <w:tabs>
+          <w:tab w:val="num" w:pos="3600"/>
+        </w:tabs>
+        <w:ind w:left="3600" w:hanging="360"/>
+      </w:pPr>
+      <w:rPr>
+        <w:rFonts w:ascii="Symbol" w:hAnsi="Symbol" w:hint="default"/>
+        <w:sz w:val="20"/>
+      </w:rPr>
+    </w:lvl>
+    <w:lvl w:ilvl="5" w:tentative="1">
+      <w:start w:val="1"/>
+      <w:numFmt w:val="bullet"/>
+      <w:lvlText w:val=""/>
+      <w:lvlJc w:val="left"/>
+      <w:pPr>
+        <w:tabs>
+          <w:tab w:val="num" w:pos="4320"/>
+        </w:tabs>
+        <w:ind w:left="4320" w:hanging="360"/>
+      </w:pPr>
+      <w:rPr>
+        <w:rFonts w:ascii="Symbol" w:hAnsi="Symbol" w:hint="default"/>
+        <w:sz w:val="20"/>
+      </w:rPr>
+    </w:lvl>
+    <w:lvl w:ilvl="6" w:tentative="1">
+      <w:start w:val="1"/>
+      <w:numFmt w:val="bullet"/>
+      <w:lvlText w:val=""/>
+      <w:lvlJc w:val="left"/>
+      <w:pPr>
+        <w:tabs>
+          <w:tab w:val="num" w:pos="5040"/>
+        </w:tabs>
+        <w:ind w:left="5040" w:hanging="360"/>
+      </w:pPr>
+      <w:rPr>
+        <w:rFonts w:ascii="Symbol" w:hAnsi="Symbol" w:hint="default"/>
+        <w:sz w:val="20"/>
+      </w:rPr>
+    </w:lvl>
+    <w:lvl w:ilvl="7" w:tentative="1">
+      <w:start w:val="1"/>
+      <w:numFmt w:val="bullet"/>
+      <w:lvlText w:val=""/>
+      <w:lvlJc w:val="left"/>
+      <w:pPr>
+        <w:tabs>
+          <w:tab w:val="num" w:pos="5760"/>
+        </w:tabs>
+        <w:ind w:left="5760" w:hanging="360"/>
+      </w:pPr>
+      <w:rPr>
+        <w:rFonts w:ascii="Symbol" w:hAnsi="Symbol" w:hint="default"/>
+        <w:sz w:val="20"/>
+      </w:rPr>
+    </w:lvl>
+    <w:lvl w:ilvl="8" w:tentative="1">
+      <w:start w:val="1"/>
+      <w:numFmt w:val="bullet"/>
+      <w:lvlText w:val=""/>
+      <w:lvlJc w:val="left"/>
+      <w:pPr>
+        <w:tabs>
+          <w:tab w:val="num" w:pos="6480"/>
+        </w:tabs>
+        <w:ind w:left="6480" w:hanging="360"/>
+      </w:pPr>
+      <w:rPr>
+        <w:rFonts w:ascii="Symbol" w:hAnsi="Symbol" w:hint="default"/>
+        <w:sz w:val="20"/>
+      </w:rPr>
+    </w:lvl>
+  </w:abstractNum>
+  <w:abstractNum w:abstractNumId="2" w15:restartNumberingAfterBreak="0">
+    <w:nsid w:val="42753491"/>
+    <w:multiLevelType w:val="multilevel"/>
+    <w:tmpl w:val="A42229C0"/>
+    <w:lvl w:ilvl="0">
+      <w:start w:val="1"/>
+      <w:numFmt w:val="bullet"/>
+      <w:lvlText w:val=""/>
+      <w:lvlJc w:val="left"/>
+      <w:pPr>
+        <w:tabs>
+          <w:tab w:val="num" w:pos="360"/>
+        </w:tabs>
+        <w:ind w:left="360" w:hanging="360"/>
+      </w:pPr>
+      <w:rPr>
+        <w:rFonts w:ascii="Symbol" w:hAnsi="Symbol" w:hint="default"/>
+        <w:sz w:val="20"/>
+      </w:rPr>
+    </w:lvl>
+    <w:lvl w:ilvl="1">
+      <w:start w:val="1"/>
+      <w:numFmt w:val="bullet"/>
+      <w:lvlText w:val=""/>
+      <w:lvlJc w:val="left"/>
+      <w:pPr>
+        <w:tabs>
+          <w:tab w:val="num" w:pos="1080"/>
+        </w:tabs>
+        <w:ind w:left="1080" w:hanging="360"/>
+      </w:pPr>
+      <w:rPr>
+        <w:rFonts w:ascii="Symbol" w:hAnsi="Symbol" w:hint="default"/>
+        <w:sz w:val="20"/>
+      </w:rPr>
+    </w:lvl>
+    <w:lvl w:ilvl="2" w:tentative="1">
+      <w:start w:val="1"/>
+      <w:numFmt w:val="bullet"/>
+      <w:lvlText w:val=""/>
+      <w:lvlJc w:val="left"/>
+      <w:pPr>
+        <w:tabs>
+          <w:tab w:val="num" w:pos="1800"/>
+        </w:tabs>
+        <w:ind w:left="1800" w:hanging="360"/>
+      </w:pPr>
+      <w:rPr>
+        <w:rFonts w:ascii="Symbol" w:hAnsi="Symbol" w:hint="default"/>
+        <w:sz w:val="20"/>
+      </w:rPr>
+    </w:lvl>
+    <w:lvl w:ilvl="3" w:tentative="1">
+      <w:start w:val="1"/>
+      <w:numFmt w:val="bullet"/>
+      <w:lvlText w:val=""/>
+      <w:lvlJc w:val="left"/>
+      <w:pPr>
+        <w:tabs>
+          <w:tab w:val="num" w:pos="2520"/>
+        </w:tabs>
+        <w:ind w:left="2520" w:hanging="360"/>
+      </w:pPr>
+      <w:rPr>
+        <w:rFonts w:ascii="Symbol" w:hAnsi="Symbol" w:hint="default"/>
+        <w:sz w:val="20"/>
+      </w:rPr>
+    </w:lvl>
+    <w:lvl w:ilvl="4" w:tentative="1">
+      <w:start w:val="1"/>
+      <w:numFmt w:val="bullet"/>
+      <w:lvlText w:val=""/>
+      <w:lvlJc w:val="left"/>
+      <w:pPr>
+        <w:tabs>
+          <w:tab w:val="num" w:pos="3240"/>
+        </w:tabs>
+        <w:ind w:left="3240" w:hanging="360"/>
+      </w:pPr>
+      <w:rPr>
+        <w:rFonts w:ascii="Symbol" w:hAnsi="Symbol" w:hint="default"/>
+        <w:sz w:val="20"/>
+      </w:rPr>
+    </w:lvl>
+    <w:lvl w:ilvl="5" w:tentative="1">
+      <w:start w:val="1"/>
+      <w:numFmt w:val="bullet"/>
+      <w:lvlText w:val=""/>
+      <w:lvlJc w:val="left"/>
+      <w:pPr>
+        <w:tabs>
+          <w:tab w:val="num" w:pos="3960"/>
+        </w:tabs>
+        <w:ind w:left="3960" w:hanging="360"/>
+      </w:pPr>
+      <w:rPr>
+        <w:rFonts w:ascii="Symbol" w:hAnsi="Symbol" w:hint="default"/>
+        <w:sz w:val="20"/>
+      </w:rPr>
+    </w:lvl>
+    <w:lvl w:ilvl="6" w:tentative="1">
+      <w:start w:val="1"/>
+      <w:numFmt w:val="bullet"/>
+      <w:lvlText w:val=""/>
+      <w:lvlJc w:val="left"/>
+      <w:pPr>
+        <w:tabs>
+          <w:tab w:val="num" w:pos="4680"/>
+        </w:tabs>
+        <w:ind w:left="4680" w:hanging="360"/>
+      </w:pPr>
+      <w:rPr>
+        <w:rFonts w:ascii="Symbol" w:hAnsi="Symbol" w:hint="default"/>
+        <w:sz w:val="20"/>
+      </w:rPr>
+    </w:lvl>
+    <w:lvl w:ilvl="7" w:tentative="1">
+      <w:start w:val="1"/>
+      <w:numFmt w:val="bullet"/>
+      <w:lvlText w:val=""/>
+      <w:lvlJc w:val="left"/>
+      <w:pPr>
+        <w:tabs>
+          <w:tab w:val="num" w:pos="5400"/>
+        </w:tabs>
+        <w:ind w:left="5400" w:hanging="360"/>
+      </w:pPr>
+      <w:rPr>
+        <w:rFonts w:ascii="Symbol" w:hAnsi="Symbol" w:hint="default"/>
+        <w:sz w:val="20"/>
+      </w:rPr>
+    </w:lvl>
+    <w:lvl w:ilvl="8" w:tentative="1">
+      <w:start w:val="1"/>
+      <w:numFmt w:val="bullet"/>
+      <w:lvlText w:val=""/>
+      <w:lvlJc w:val="left"/>
+      <w:pPr>
+        <w:tabs>
+          <w:tab w:val="num" w:pos="6120"/>
+        </w:tabs>
+        <w:ind w:left="6120" w:hanging="360"/>
+      </w:pPr>
+      <w:rPr>
+        <w:rFonts w:ascii="Symbol" w:hAnsi="Symbol" w:hint="default"/>
+        <w:sz w:val="20"/>
+      </w:rPr>
+    </w:lvl>
+  </w:abstractNum>
+  <w:abstractNum w:abstractNumId="3" w15:restartNumberingAfterBreak="0">
+    <w:nsid w:val="50A75A13"/>
+    <w:multiLevelType w:val="multilevel"/>
+    <w:tmpl w:val="8332B3B4"/>
+    <w:lvl w:ilvl="0">
+      <w:start w:val="1"/>
+      <w:numFmt w:val="bullet"/>
+      <w:lvlText w:val=""/>
+      <w:lvlJc w:val="left"/>
+      <w:pPr>
+        <w:tabs>
+          <w:tab w:val="num" w:pos="720"/>
+        </w:tabs>
+        <w:ind w:left="720" w:hanging="360"/>
+      </w:pPr>
+      <w:rPr>
+        <w:rFonts w:ascii="Symbol" w:hAnsi="Symbol" w:hint="default"/>
+        <w:sz w:val="20"/>
+      </w:rPr>
+    </w:lvl>
+    <w:lvl w:ilvl="1" w:tentative="1">
+      <w:start w:val="1"/>
+      <w:numFmt w:val="bullet"/>
+      <w:lvlText w:val=""/>
+      <w:lvlJc w:val="left"/>
+      <w:pPr>
+        <w:tabs>
+          <w:tab w:val="num" w:pos="1440"/>
+        </w:tabs>
+        <w:ind w:left="1440" w:hanging="360"/>
+      </w:pPr>
+      <w:rPr>
+        <w:rFonts w:ascii="Symbol" w:hAnsi="Symbol" w:hint="default"/>
+        <w:sz w:val="20"/>
+      </w:rPr>
+    </w:lvl>
+    <w:lvl w:ilvl="2" w:tentative="1">
+      <w:start w:val="1"/>
+      <w:numFmt w:val="bullet"/>
+      <w:lvlText w:val=""/>
+      <w:lvlJc w:val="left"/>
+      <w:pPr>
+        <w:tabs>
+          <w:tab w:val="num" w:pos="2160"/>
+        </w:tabs>
+        <w:ind w:left="2160" w:hanging="360"/>
+      </w:pPr>
+      <w:rPr>
+        <w:rFonts w:ascii="Symbol" w:hAnsi="Symbol" w:hint="default"/>
+        <w:sz w:val="20"/>
+      </w:rPr>
+    </w:lvl>
+    <w:lvl w:ilvl="3" w:tentative="1">
+      <w:start w:val="1"/>
+      <w:numFmt w:val="bullet"/>
+      <w:lvlText w:val=""/>
+      <w:lvlJc w:val="left"/>
+      <w:pPr>
+        <w:tabs>
+          <w:tab w:val="num" w:pos="2880"/>
+        </w:tabs>
+        <w:ind w:left="2880" w:hanging="360"/>
+      </w:pPr>
+      <w:rPr>
+        <w:rFonts w:ascii="Symbol" w:hAnsi="Symbol" w:hint="default"/>
+        <w:sz w:val="20"/>
+      </w:rPr>
+    </w:lvl>
+    <w:lvl w:ilvl="4" w:tentative="1">
+      <w:start w:val="1"/>
+      <w:numFmt w:val="bullet"/>
+      <w:lvlText w:val=""/>
+      <w:lvlJc w:val="left"/>
+      <w:pPr>
+        <w:tabs>
+          <w:tab w:val="num" w:pos="3600"/>
+        </w:tabs>
+        <w:ind w:left="3600" w:hanging="360"/>
+      </w:pPr>
+      <w:rPr>
+        <w:rFonts w:ascii="Symbol" w:hAnsi="Symbol" w:hint="default"/>
+        <w:sz w:val="20"/>
+      </w:rPr>
+    </w:lvl>
+    <w:lvl w:ilvl="5" w:tentative="1">
+      <w:start w:val="1"/>
+      <w:numFmt w:val="bullet"/>
+      <w:lvlText w:val=""/>
+      <w:lvlJc w:val="left"/>
+      <w:pPr>
+        <w:tabs>
+          <w:tab w:val="num" w:pos="4320"/>
+        </w:tabs>
+        <w:ind w:left="4320" w:hanging="360"/>
+      </w:pPr>
+      <w:rPr>
+        <w:rFonts w:ascii="Symbol" w:hAnsi="Symbol" w:hint="default"/>
+        <w:sz w:val="20"/>
+      </w:rPr>
+    </w:lvl>
+    <w:lvl w:ilvl="6" w:tentative="1">
+      <w:start w:val="1"/>
+      <w:numFmt w:val="bullet"/>
+      <w:lvlText w:val=""/>
+      <w:lvlJc w:val="left"/>
+      <w:pPr>
+        <w:tabs>
+          <w:tab w:val="num" w:pos="5040"/>
+        </w:tabs>
+        <w:ind w:left="5040" w:hanging="360"/>
+      </w:pPr>
+      <w:rPr>
+        <w:rFonts w:ascii="Symbol" w:hAnsi="Symbol" w:hint="default"/>
+        <w:sz w:val="20"/>
+      </w:rPr>
+    </w:lvl>
+    <w:lvl w:ilvl="7" w:tentative="1">
+      <w:start w:val="1"/>
+      <w:numFmt w:val="bullet"/>
+      <w:lvlText w:val=""/>
+      <w:lvlJc w:val="left"/>
+      <w:pPr>
+        <w:tabs>
+          <w:tab w:val="num" w:pos="5760"/>
+        </w:tabs>
+        <w:ind w:left="5760" w:hanging="360"/>
+      </w:pPr>
+      <w:rPr>
+        <w:rFonts w:ascii="Symbol" w:hAnsi="Symbol" w:hint="default"/>
+        <w:sz w:val="20"/>
+      </w:rPr>
+    </w:lvl>
+    <w:lvl w:ilvl="8" w:tentative="1">
+      <w:start w:val="1"/>
+      <w:numFmt w:val="bullet"/>
+      <w:lvlText w:val=""/>
+      <w:lvlJc w:val="left"/>
+      <w:pPr>
+        <w:tabs>
+          <w:tab w:val="num" w:pos="6480"/>
+        </w:tabs>
+        <w:ind w:left="6480" w:hanging="360"/>
+      </w:pPr>
+      <w:rPr>
+        <w:rFonts w:ascii="Symbol" w:hAnsi="Symbol" w:hint="default"/>
+        <w:sz w:val="20"/>
+      </w:rPr>
+    </w:lvl>
+  </w:abstractNum>
+  <w:abstractNum w:abstractNumId="4" w15:restartNumberingAfterBreak="0">
+    <w:nsid w:val="5DA84999"/>
+    <w:multiLevelType w:val="multilevel"/>
+    <w:tmpl w:val="49465580"/>
+    <w:lvl w:ilvl="0">
+      <w:start w:val="1"/>
+      <w:numFmt w:val="bullet"/>
+      <w:lvlText w:val=""/>
+      <w:lvlJc w:val="left"/>
+      <w:pPr>
+        <w:tabs>
+          <w:tab w:val="num" w:pos="720"/>
+        </w:tabs>
+        <w:ind w:left="720" w:hanging="360"/>
+      </w:pPr>
+      <w:rPr>
+        <w:rFonts w:ascii="Symbol" w:hAnsi="Symbol" w:hint="default"/>
+        <w:sz w:val="20"/>
+      </w:rPr>
+    </w:lvl>
+    <w:lvl w:ilvl="1">
+      <w:start w:val="1"/>
+      <w:numFmt w:val="bullet"/>
+      <w:lvlText w:val=""/>
+      <w:lvlJc w:val="left"/>
+      <w:pPr>
+        <w:tabs>
+          <w:tab w:val="num" w:pos="1440"/>
+        </w:tabs>
+        <w:ind w:left="1440" w:hanging="360"/>
+      </w:pPr>
+      <w:rPr>
+        <w:rFonts w:ascii="Symbol" w:hAnsi="Symbol" w:hint="default"/>
+        <w:sz w:val="20"/>
+      </w:rPr>
+    </w:lvl>
+    <w:lvl w:ilvl="2" w:tentative="1">
+      <w:start w:val="1"/>
+      <w:numFmt w:val="bullet"/>
+      <w:lvlText w:val=""/>
+      <w:lvlJc w:val="left"/>
+      <w:pPr>
+        <w:tabs>
+          <w:tab w:val="num" w:pos="2160"/>
+        </w:tabs>
+        <w:ind w:left="2160" w:hanging="360"/>
+      </w:pPr>
+      <w:rPr>
+        <w:rFonts w:ascii="Symbol" w:hAnsi="Symbol" w:hint="default"/>
+        <w:sz w:val="20"/>
+      </w:rPr>
+    </w:lvl>
+    <w:lvl w:ilvl="3" w:tentative="1">
+      <w:start w:val="1"/>
+      <w:numFmt w:val="bullet"/>
+      <w:lvlText w:val=""/>
+      <w:lvlJc w:val="left"/>
+      <w:pPr>
+        <w:tabs>
+          <w:tab w:val="num" w:pos="2880"/>
+        </w:tabs>
+        <w:ind w:left="2880" w:hanging="360"/>
+      </w:pPr>
+      <w:rPr>
+        <w:rFonts w:ascii="Symbol" w:hAnsi="Symbol" w:hint="default"/>
+        <w:sz w:val="20"/>
+      </w:rPr>
+    </w:lvl>
+    <w:lvl w:ilvl="4" w:tentative="1">
+      <w:start w:val="1"/>
+      <w:numFmt w:val="bullet"/>
+      <w:lvlText w:val=""/>
+      <w:lvlJc w:val="left"/>
+      <w:pPr>
+        <w:tabs>
+          <w:tab w:val="num" w:pos="3600"/>
+        </w:tabs>
+        <w:ind w:left="3600" w:hanging="360"/>
+      </w:pPr>
+      <w:rPr>
+        <w:rFonts w:ascii="Symbol" w:hAnsi="Symbol" w:hint="default"/>
+        <w:sz w:val="20"/>
+      </w:rPr>
+    </w:lvl>
+    <w:lvl w:ilvl="5" w:tentative="1">
+      <w:start w:val="1"/>
+      <w:numFmt w:val="bullet"/>
+      <w:lvlText w:val=""/>
+      <w:lvlJc w:val="left"/>
+      <w:pPr>
+        <w:tabs>
+          <w:tab w:val="num" w:pos="4320"/>
+        </w:tabs>
+        <w:ind w:left="4320" w:hanging="360"/>
+      </w:pPr>
+      <w:rPr>
+        <w:rFonts w:ascii="Symbol" w:hAnsi="Symbol" w:hint="default"/>
+        <w:sz w:val="20"/>
+      </w:rPr>
+    </w:lvl>
+    <w:lvl w:ilvl="6" w:tentative="1">
+      <w:start w:val="1"/>
+      <w:numFmt w:val="bullet"/>
+      <w:lvlText w:val=""/>
+      <w:lvlJc w:val="left"/>
+      <w:pPr>
+        <w:tabs>
+          <w:tab w:val="num" w:pos="5040"/>
+        </w:tabs>
+        <w:ind w:left="5040" w:hanging="360"/>
+      </w:pPr>
+      <w:rPr>
+        <w:rFonts w:ascii="Symbol" w:hAnsi="Symbol" w:hint="default"/>
+        <w:sz w:val="20"/>
+      </w:rPr>
+    </w:lvl>
+    <w:lvl w:ilvl="7" w:tentative="1">
+      <w:start w:val="1"/>
+      <w:numFmt w:val="bullet"/>
+      <w:lvlText w:val=""/>
+      <w:lvlJc w:val="left"/>
+      <w:pPr>
+        <w:tabs>
+          <w:tab w:val="num" w:pos="5760"/>
+        </w:tabs>
+        <w:ind w:left="5760" w:hanging="360"/>
+      </w:pPr>
+      <w:rPr>
+        <w:rFonts w:ascii="Symbol" w:hAnsi="Symbol" w:hint="default"/>
+        <w:sz w:val="20"/>
+      </w:rPr>
+    </w:lvl>
+    <w:lvl w:ilvl="8" w:tentative="1">
+      <w:start w:val="1"/>
+      <w:numFmt w:val="bullet"/>
+      <w:lvlText w:val=""/>
+      <w:lvlJc w:val="left"/>
+      <w:pPr>
+        <w:tabs>
+          <w:tab w:val="num" w:pos="6480"/>
+        </w:tabs>
+        <w:ind w:left="6480" w:hanging="360"/>
+      </w:pPr>
+      <w:rPr>
+        <w:rFonts w:ascii="Symbol" w:hAnsi="Symbol" w:hint="default"/>
+        <w:sz w:val="20"/>
+      </w:rPr>
+    </w:lvl>
+  </w:abstractNum>
+  <w:abstractNum w:abstractNumId="5" w15:restartNumberingAfterBreak="0">
+    <w:nsid w:val="611C339B"/>
+    <w:multiLevelType w:val="multilevel"/>
+    <w:tmpl w:val="01D46388"/>
+    <w:lvl w:ilvl="0">
+      <w:start w:val="1"/>
+      <w:numFmt w:val="decimal"/>
+      <w:lvlText w:val="%1."/>
+      <w:lvlJc w:val="left"/>
+      <w:pPr>
+        <w:tabs>
+          <w:tab w:val="num" w:pos="360"/>
+        </w:tabs>
+        <w:ind w:left="360" w:hanging="360"/>
+      </w:pPr>
+    </w:lvl>
+    <w:lvl w:ilvl="1" w:tentative="1">
+      <w:start w:val="1"/>
+      <w:numFmt w:val="decimal"/>
+      <w:lvlText w:val="%2."/>
+      <w:lvlJc w:val="left"/>
+      <w:pPr>
+        <w:tabs>
+          <w:tab w:val="num" w:pos="1080"/>
+        </w:tabs>
+        <w:ind w:left="1080" w:hanging="360"/>
+      </w:pPr>
+    </w:lvl>
+    <w:lvl w:ilvl="2" w:tentative="1">
+      <w:start w:val="1"/>
+      <w:numFmt w:val="decimal"/>
+      <w:lvlText w:val="%3."/>
+      <w:lvlJc w:val="left"/>
+      <w:pPr>
+        <w:tabs>
+          <w:tab w:val="num" w:pos="1800"/>
+        </w:tabs>
+        <w:ind w:left="1800" w:hanging="360"/>
+      </w:pPr>
+    </w:lvl>
+    <w:lvl w:ilvl="3" w:tentative="1">
+      <w:start w:val="1"/>
+      <w:numFmt w:val="decimal"/>
+      <w:lvlText w:val="%4."/>
+      <w:lvlJc w:val="left"/>
+      <w:pPr>
+        <w:tabs>
+          <w:tab w:val="num" w:pos="2520"/>
+        </w:tabs>
+        <w:ind w:left="2520" w:hanging="360"/>
+      </w:pPr>
+    </w:lvl>
+    <w:lvl w:ilvl="4" w:tentative="1">
+      <w:start w:val="1"/>
+      <w:numFmt w:val="decimal"/>
+      <w:lvlText w:val="%5."/>
+      <w:lvlJc w:val="left"/>
+      <w:pPr>
+        <w:tabs>
+          <w:tab w:val="num" w:pos="3240"/>
+        </w:tabs>
+        <w:ind w:left="3240" w:hanging="360"/>
+      </w:pPr>
+    </w:lvl>
+    <w:lvl w:ilvl="5" w:tentative="1">
+      <w:start w:val="1"/>
+      <w:numFmt w:val="decimal"/>
+      <w:lvlText w:val="%6."/>
+      <w:lvlJc w:val="left"/>
+      <w:pPr>
+        <w:tabs>
+          <w:tab w:val="num" w:pos="3960"/>
+        </w:tabs>
+        <w:ind w:left="3960" w:hanging="360"/>
+      </w:pPr>
+    </w:lvl>
+    <w:lvl w:ilvl="6" w:tentative="1">
+      <w:start w:val="1"/>
+      <w:numFmt w:val="decimal"/>
+      <w:lvlText w:val="%7."/>
+      <w:lvlJc w:val="left"/>
+      <w:pPr>
+        <w:tabs>
+          <w:tab w:val="num" w:pos="4680"/>
+        </w:tabs>
+        <w:ind w:left="4680" w:hanging="360"/>
+      </w:pPr>
+    </w:lvl>
+    <w:lvl w:ilvl="7" w:tentative="1">
+      <w:start w:val="1"/>
+      <w:numFmt w:val="decimal"/>
+      <w:lvlText w:val="%8."/>
+      <w:lvlJc w:val="left"/>
+      <w:pPr>
+        <w:tabs>
+          <w:tab w:val="num" w:pos="5400"/>
+        </w:tabs>
+        <w:ind w:left="5400" w:hanging="360"/>
+      </w:pPr>
+    </w:lvl>
+    <w:lvl w:ilvl="8" w:tentative="1">
+      <w:start w:val="1"/>
+      <w:numFmt w:val="decimal"/>
+      <w:lvlText w:val="%9."/>
+      <w:lvlJc w:val="left"/>
+      <w:pPr>
+        <w:tabs>
+          <w:tab w:val="num" w:pos="6120"/>
+        </w:tabs>
+        <w:ind w:left="6120" w:hanging="360"/>
+      </w:pPr>
+    </w:lvl>
+  </w:abstractNum>
+  <w:abstractNum w:abstractNumId="6" w15:restartNumberingAfterBreak="0">
     <w:nsid w:val="74540FFC"/>
     <w:multiLevelType w:val="hybridMultilevel"/>
     <w:tmpl w:val="F7A2A778"/>
@@ -1501,7 +3759,25 @@
     </w:lvl>
   </w:abstractNum>
   <w:num w:numId="1" w16cid:durableId="1404140451">
+    <w:abstractNumId w:val="6"/>
+  </w:num>
+  <w:num w:numId="2" w16cid:durableId="795300301">
+    <w:abstractNumId w:val="5"/>
+  </w:num>
+  <w:num w:numId="3" w16cid:durableId="14156947">
+    <w:abstractNumId w:val="3"/>
+  </w:num>
+  <w:num w:numId="4" w16cid:durableId="534658911">
+    <w:abstractNumId w:val="4"/>
+  </w:num>
+  <w:num w:numId="5" w16cid:durableId="505826298">
     <w:abstractNumId w:val="0"/>
+  </w:num>
+  <w:num w:numId="6" w16cid:durableId="138109320">
+    <w:abstractNumId w:val="1"/>
+  </w:num>
+  <w:num w:numId="7" w16cid:durableId="357045622">
+    <w:abstractNumId w:val="2"/>
   </w:num>
 </w:numbering>
 </file>
@@ -1910,7 +4186,6 @@
   <w:style w:type="character" w:default="1" w:styleId="DefaultParagraphFont">
     <w:name w:val="Default Paragraph Font"/>
     <w:uiPriority w:val="1"/>
-    <w:semiHidden/>
     <w:unhideWhenUsed/>
   </w:style>
   <w:style w:type="table" w:default="1" w:styleId="TableNormal">

</xml_diff>